<commit_message>
New conclusion, revised letter to editors, further polishing to stay within 13 pages
</commit_message>
<xml_diff>
--- a/Dear Editors.docx
+++ b/Dear Editors.docx
@@ -1,6 +1,6 @@
 
 <file path=word/document.xml><?xml version="1.0" encoding="utf-8"?>
-<w:document xmlns:mo="http://schemas.microsoft.com/office/mac/office/2008/main" xmlns:ve="http://schemas.openxmlformats.org/markup-compatibility/2006" xmlns:mv="urn:schemas-microsoft-com:mac:vml" xmlns:o="urn:schemas-microsoft-com:office:office" xmlns:r="http://schemas.openxmlformats.org/officeDocument/2006/relationships" xmlns:m="http://schemas.openxmlformats.org/officeDocument/2006/math" xmlns:v="urn:schemas-microsoft-com:vml" xmlns:wp="http://schemas.openxmlformats.org/drawingml/2006/wordprocessingDrawing" xmlns:w10="urn:schemas-microsoft-com:office:word" xmlns:w="http://schemas.openxmlformats.org/wordprocessingml/2006/main" xmlns:wne="http://schemas.microsoft.com/office/word/2006/wordml">
+<w:document xmlns:wpc="http://schemas.microsoft.com/office/word/2010/wordprocessingCanvas" xmlns:mo="http://schemas.microsoft.com/office/mac/office/2008/main" xmlns:mc="http://schemas.openxmlformats.org/markup-compatibility/2006" xmlns:mv="urn:schemas-microsoft-com:mac:vml" xmlns:o="urn:schemas-microsoft-com:office:office" xmlns:r="http://schemas.openxmlformats.org/officeDocument/2006/relationships" xmlns:m="http://schemas.openxmlformats.org/officeDocument/2006/math" xmlns:v="urn:schemas-microsoft-com:vml" xmlns:wp14="http://schemas.microsoft.com/office/word/2010/wordprocessingDrawing" xmlns:wp="http://schemas.openxmlformats.org/drawingml/2006/wordprocessingDrawing" xmlns:w10="urn:schemas-microsoft-com:office:word" xmlns:w="http://schemas.openxmlformats.org/wordprocessingml/2006/main" xmlns:w14="http://schemas.microsoft.com/office/word/2010/wordml" xmlns:wpg="http://schemas.microsoft.com/office/word/2010/wordprocessingGroup" xmlns:wpi="http://schemas.microsoft.com/office/word/2010/wordprocessingInk" xmlns:wne="http://schemas.microsoft.com/office/word/2006/wordml" xmlns:wps="http://schemas.microsoft.com/office/word/2010/wordprocessingShape" mc:Ignorable="w14 wp14">
   <w:body>
     <w:p>
       <w:pPr>
@@ -61,69 +61,198 @@
         <w:rPr>
           <w:rFonts w:ascii="Baskerville" w:hAnsi="Baskerville"/>
         </w:rPr>
-        <w:t>Dear Editors,</w:t>
-      </w:r>
-    </w:p>
-    <w:p>
-      <w:pPr>
-        <w:rPr>
-          <w:rFonts w:ascii="Baskerville" w:hAnsi="Baskerville"/>
-        </w:rPr>
-      </w:pPr>
-    </w:p>
-    <w:p>
-      <w:pPr>
-        <w:rPr>
-          <w:rFonts w:ascii="Baskerville" w:hAnsi="Baskerville"/>
-        </w:rPr>
-      </w:pPr>
-      <w:r>
-        <w:rPr>
-          <w:rFonts w:ascii="Baskerville" w:hAnsi="Baskerville"/>
-        </w:rPr>
-        <w:t>We would like to re-submit our paper “Learning transferable kinematic models of the motions of manipulated objects”. We have completed the revisions requested in your email of 15</w:t>
-      </w:r>
-      <w:r>
-        <w:rPr>
-          <w:rFonts w:ascii="Baskerville" w:hAnsi="Baskerville"/>
-          <w:vertAlign w:val="superscript"/>
-        </w:rPr>
-        <w:t>th</w:t>
-      </w:r>
-      <w:r>
-        <w:rPr>
-          <w:rFonts w:ascii="Baskerville" w:hAnsi="Baskerville"/>
-        </w:rPr>
-        <w:t xml:space="preserve"> February 2013. We note that you state in that email that because we have taken longer than one month you may regard it as a new submission.</w:t>
-      </w:r>
-    </w:p>
-    <w:p>
-      <w:pPr>
-        <w:rPr>
-          <w:rFonts w:ascii="Baskerville" w:hAnsi="Baskerville"/>
-        </w:rPr>
-      </w:pPr>
-    </w:p>
-    <w:p>
-      <w:pPr>
-        <w:rPr>
-          <w:rFonts w:ascii="Baskerville" w:hAnsi="Baskerville"/>
-        </w:rPr>
-      </w:pPr>
-      <w:r>
-        <w:rPr>
-          <w:rFonts w:ascii="Baskerville" w:hAnsi="Baskerville"/>
-        </w:rPr>
-        <w:t xml:space="preserve">We have completely rewritten the paper from beginning to end to meet all the requirements. We detail below the ways that we addressed the </w:t>
-      </w:r>
-      <w:proofErr w:type="gramStart"/>
+        <w:t>Dear Professor Wang</w:t>
+      </w:r>
+      <w:r>
+        <w:rPr>
+          <w:rFonts w:ascii="Baskerville" w:hAnsi="Baskerville"/>
+        </w:rPr>
+        <w:t>,</w:t>
+      </w:r>
+    </w:p>
+    <w:p>
+      <w:pPr>
+        <w:rPr>
+          <w:rFonts w:ascii="Baskerville" w:hAnsi="Baskerville"/>
+        </w:rPr>
+      </w:pPr>
+    </w:p>
+    <w:p>
+      <w:pPr>
+        <w:rPr>
+          <w:rFonts w:ascii="Baskerville" w:hAnsi="Baskerville"/>
+        </w:rPr>
+      </w:pPr>
+      <w:r>
+        <w:rPr>
+          <w:rFonts w:ascii="Baskerville" w:hAnsi="Baskerville"/>
+        </w:rPr>
+        <w:t xml:space="preserve">We would like to re-submit our paper “Learning transferable kinematic models of the motions of manipulated objects”. We have completed the revisions requested in </w:t>
+      </w:r>
+      <w:r>
+        <w:rPr>
+          <w:rFonts w:ascii="Baskerville" w:hAnsi="Baskerville"/>
+        </w:rPr>
+        <w:t>Dr Santos</w:t>
+      </w:r>
+      <w:r>
+        <w:rPr>
+          <w:rFonts w:ascii="Baskerville" w:hAnsi="Baskerville"/>
+        </w:rPr>
+        <w:t>’</w:t>
+      </w:r>
+      <w:r>
+        <w:rPr>
+          <w:rFonts w:ascii="Baskerville" w:hAnsi="Baskerville"/>
+        </w:rPr>
+        <w:t xml:space="preserve"> </w:t>
+      </w:r>
+      <w:r>
+        <w:rPr>
+          <w:rFonts w:ascii="Baskerville" w:hAnsi="Baskerville"/>
+        </w:rPr>
+        <w:t>email of</w:t>
+      </w:r>
+      <w:r>
+        <w:rPr>
+          <w:rFonts w:ascii="Baskerville" w:hAnsi="Baskerville"/>
+        </w:rPr>
+        <w:t xml:space="preserve"> </w:t>
+      </w:r>
+      <w:r>
+        <w:rPr>
+          <w:rFonts w:ascii="Baskerville" w:hAnsi="Baskerville"/>
+        </w:rPr>
+        <w:t>February 2014</w:t>
+      </w:r>
+      <w:r>
+        <w:rPr>
+          <w:rFonts w:ascii="Baskerville" w:hAnsi="Baskerville"/>
+        </w:rPr>
+        <w:t xml:space="preserve">. We </w:t>
+      </w:r>
+      <w:r>
+        <w:rPr>
+          <w:rFonts w:ascii="Baskerville" w:hAnsi="Baskerville"/>
+        </w:rPr>
+        <w:t>understand</w:t>
+      </w:r>
+      <w:r>
+        <w:rPr>
+          <w:rFonts w:ascii="Baskerville" w:hAnsi="Baskerville"/>
+        </w:rPr>
+        <w:t xml:space="preserve"> that </w:t>
+      </w:r>
+      <w:r>
+        <w:rPr>
+          <w:rFonts w:ascii="Baskerville" w:hAnsi="Baskerville"/>
+        </w:rPr>
+        <w:t xml:space="preserve">because we have taken longer than </w:t>
+      </w:r>
+      <w:r>
+        <w:rPr>
+          <w:rFonts w:ascii="Baskerville" w:hAnsi="Baskerville"/>
+        </w:rPr>
+        <w:t>the allocated time</w:t>
+      </w:r>
+      <w:r>
+        <w:rPr>
+          <w:rFonts w:ascii="Baskerville" w:hAnsi="Baskerville"/>
+        </w:rPr>
+        <w:t xml:space="preserve"> you may </w:t>
+      </w:r>
+      <w:r>
+        <w:rPr>
+          <w:rFonts w:ascii="Baskerville" w:hAnsi="Baskerville"/>
+        </w:rPr>
+        <w:t>treat</w:t>
+      </w:r>
+      <w:r>
+        <w:rPr>
+          <w:rFonts w:ascii="Baskerville" w:hAnsi="Baskerville"/>
+        </w:rPr>
+        <w:t xml:space="preserve"> it as a new submission.</w:t>
+      </w:r>
+    </w:p>
+    <w:p>
+      <w:pPr>
+        <w:rPr>
+          <w:rFonts w:ascii="Baskerville" w:hAnsi="Baskerville"/>
+        </w:rPr>
+      </w:pPr>
+    </w:p>
+    <w:p>
+      <w:pPr>
+        <w:rPr>
+          <w:rFonts w:ascii="Baskerville" w:hAnsi="Baskerville"/>
+        </w:rPr>
+      </w:pPr>
+      <w:r>
+        <w:rPr>
+          <w:rFonts w:ascii="Baskerville" w:hAnsi="Baskerville"/>
+        </w:rPr>
+        <w:t>During this period w</w:t>
+      </w:r>
+      <w:r>
+        <w:rPr>
+          <w:rFonts w:ascii="Baskerville" w:hAnsi="Baskerville"/>
+        </w:rPr>
+        <w:t xml:space="preserve">e have completely rewritten the paper from beginning to end to meet all the </w:t>
+      </w:r>
       <w:r>
         <w:rPr>
           <w:rFonts w:ascii="Baskerville" w:hAnsi="Baskerville"/>
         </w:rPr>
         <w:t>reviewers</w:t>
       </w:r>
-      <w:proofErr w:type="gramEnd"/>
+      <w:r>
+        <w:rPr>
+          <w:rFonts w:ascii="Baskerville" w:hAnsi="Baskerville"/>
+        </w:rPr>
+        <w:t>’</w:t>
+      </w:r>
+      <w:r>
+        <w:rPr>
+          <w:rFonts w:ascii="Baskerville" w:hAnsi="Baskerville"/>
+        </w:rPr>
+        <w:t xml:space="preserve"> </w:t>
+      </w:r>
+      <w:r>
+        <w:rPr>
+          <w:rFonts w:ascii="Baskerville" w:hAnsi="Baskerville"/>
+        </w:rPr>
+        <w:t xml:space="preserve">requirements. </w:t>
+      </w:r>
+      <w:r>
+        <w:rPr>
+          <w:rFonts w:ascii="Baskerville" w:hAnsi="Baskerville"/>
+        </w:rPr>
+        <w:t>We thank the reviewers for their genuinely useful comments, which we followed closely, an</w:t>
+      </w:r>
+      <w:r>
+        <w:rPr>
+          <w:rFonts w:ascii="Baskerville" w:hAnsi="Baskerville"/>
+        </w:rPr>
+        <w:t xml:space="preserve">d which have resulted in an </w:t>
+      </w:r>
+      <w:r>
+        <w:rPr>
+          <w:rFonts w:ascii="Baskerville" w:hAnsi="Baskerville"/>
+        </w:rPr>
+        <w:t xml:space="preserve">improved manuscript of reduced length. </w:t>
+      </w:r>
+      <w:r>
+        <w:rPr>
+          <w:rFonts w:ascii="Baskerville" w:hAnsi="Baskerville"/>
+        </w:rPr>
+        <w:t>We detail below the ways that we addressed the reviewers</w:t>
+      </w:r>
+      <w:r>
+        <w:rPr>
+          <w:rFonts w:ascii="Baskerville" w:hAnsi="Baskerville"/>
+        </w:rPr>
+        <w:t>’</w:t>
+      </w:r>
       <w:r>
         <w:rPr>
           <w:rFonts w:ascii="Baskerville" w:hAnsi="Baskerville"/>
@@ -153,21 +282,55 @@
         <w:rPr>
           <w:rFonts w:ascii="Baskerville" w:hAnsi="Baskerville"/>
         </w:rPr>
-        <w:t xml:space="preserve">We have completely rewritten the sections on our learning algorithms, and given the prediction algorithm as </w:t>
-      </w:r>
-      <w:proofErr w:type="spellStart"/>
-      <w:r>
-        <w:rPr>
-          <w:rFonts w:ascii="Baskerville" w:hAnsi="Baskerville"/>
-        </w:rPr>
-        <w:t>pseudocode</w:t>
-      </w:r>
-      <w:proofErr w:type="spellEnd"/>
+        <w:t>W</w:t>
+      </w:r>
+      <w:r>
+        <w:rPr>
+          <w:rFonts w:ascii="Baskerville" w:hAnsi="Baskerville"/>
+        </w:rPr>
+        <w:t xml:space="preserve">e have </w:t>
+      </w:r>
+      <w:r>
+        <w:rPr>
+          <w:rFonts w:ascii="Baskerville" w:hAnsi="Baskerville"/>
+        </w:rPr>
+        <w:t xml:space="preserve">rewritten the </w:t>
+      </w:r>
+      <w:r>
+        <w:rPr>
+          <w:rFonts w:ascii="Baskerville" w:hAnsi="Baskerville"/>
+        </w:rPr>
+        <w:t>sections on our learning algorithms, and given the prediction algorithm as pseudo</w:t>
+      </w:r>
+      <w:r>
+        <w:rPr>
+          <w:rFonts w:ascii="Baskerville" w:hAnsi="Baskerville"/>
+        </w:rPr>
+        <w:t>-code in order to present th</w:t>
+      </w:r>
+      <w:r>
+        <w:rPr>
+          <w:rFonts w:ascii="Baskerville" w:hAnsi="Baskerville"/>
+        </w:rPr>
+        <w:t>em in a clearer manner</w:t>
+      </w:r>
       <w:r>
         <w:rPr>
           <w:rFonts w:ascii="Baskerville" w:hAnsi="Baskerville"/>
         </w:rPr>
         <w:t>.</w:t>
+      </w:r>
+      <w:r>
+        <w:rPr>
+          <w:rFonts w:ascii="Baskerville" w:hAnsi="Baskerville"/>
+        </w:rPr>
+        <w:t xml:space="preserve"> (Review</w:t>
+      </w:r>
+      <w:r>
+        <w:rPr>
+          <w:rFonts w:ascii="Baskerville" w:hAnsi="Baskerville"/>
+        </w:rPr>
+        <w:t xml:space="preserve"> 1)</w:t>
       </w:r>
     </w:p>
     <w:p>
@@ -185,7 +348,49 @@
         <w:rPr>
           <w:rFonts w:ascii="Baskerville" w:hAnsi="Baskerville"/>
         </w:rPr>
-        <w:t>We have shortened the experimental results by a page. We have removed more minor results, leaving only the most representative.</w:t>
+        <w:t xml:space="preserve">We have </w:t>
+      </w:r>
+      <w:r>
+        <w:rPr>
+          <w:rFonts w:ascii="Baskerville" w:hAnsi="Baskerville"/>
+        </w:rPr>
+        <w:t xml:space="preserve">rewritten explanations of the parameter space and </w:t>
+      </w:r>
+      <w:r>
+        <w:rPr>
+          <w:rFonts w:ascii="Baskerville" w:hAnsi="Baskerville"/>
+        </w:rPr>
+        <w:t>the</w:t>
+      </w:r>
+      <w:r>
+        <w:rPr>
+          <w:rFonts w:ascii="Baskerville" w:hAnsi="Baskerville"/>
+        </w:rPr>
+        <w:t xml:space="preserve"> training and testing </w:t>
+      </w:r>
+      <w:r>
+        <w:rPr>
+          <w:rFonts w:ascii="Baskerville" w:hAnsi="Baskerville"/>
+        </w:rPr>
+        <w:t>regime</w:t>
+      </w:r>
+      <w:r>
+        <w:rPr>
+          <w:rFonts w:ascii="Baskerville" w:hAnsi="Baskerville"/>
+        </w:rPr>
+        <w:t>.</w:t>
+      </w:r>
+      <w:r>
+        <w:rPr>
+          <w:rFonts w:ascii="Baskerville" w:hAnsi="Baskerville"/>
+        </w:rPr>
+        <w:t xml:space="preserve"> </w:t>
+      </w:r>
+      <w:r>
+        <w:rPr>
+          <w:rFonts w:ascii="Baskerville" w:hAnsi="Baskerville"/>
+        </w:rPr>
+        <w:t>(Review 4)</w:t>
       </w:r>
     </w:p>
     <w:p>
@@ -203,7 +408,55 @@
         <w:rPr>
           <w:rFonts w:ascii="Baskerville" w:hAnsi="Baskerville"/>
         </w:rPr>
-        <w:t>We have polished the presentation throughout.</w:t>
+        <w:t>We have shortened the experimental results by a page. We have removed more minor results, leaving only the most representative</w:t>
+      </w:r>
+      <w:r>
+        <w:rPr>
+          <w:rFonts w:ascii="Baskerville" w:hAnsi="Baskerville"/>
+        </w:rPr>
+        <w:t>, while giving more explanation of why the results are as they are</w:t>
+      </w:r>
+      <w:r>
+        <w:rPr>
+          <w:rFonts w:ascii="Baskerville" w:hAnsi="Baskerville"/>
+        </w:rPr>
+        <w:t>.</w:t>
+      </w:r>
+      <w:r>
+        <w:rPr>
+          <w:rFonts w:ascii="Baskerville" w:hAnsi="Baskerville"/>
+        </w:rPr>
+        <w:t xml:space="preserve"> (Review</w:t>
+      </w:r>
+      <w:r>
+        <w:rPr>
+          <w:rFonts w:ascii="Baskerville" w:hAnsi="Baskerville"/>
+        </w:rPr>
+        <w:t>s</w:t>
+      </w:r>
+      <w:r>
+        <w:rPr>
+          <w:rFonts w:ascii="Baskerville" w:hAnsi="Baskerville"/>
+        </w:rPr>
+        <w:t xml:space="preserve"> </w:t>
+      </w:r>
+      <w:r>
+        <w:rPr>
+          <w:rFonts w:ascii="Baskerville" w:hAnsi="Baskerville"/>
+        </w:rPr>
+        <w:t>1</w:t>
+      </w:r>
+      <w:r>
+        <w:rPr>
+          <w:rFonts w:ascii="Baskerville" w:hAnsi="Baskerville"/>
+        </w:rPr>
+        <w:t>,4</w:t>
+      </w:r>
+      <w:r>
+        <w:rPr>
+          <w:rFonts w:ascii="Baskerville" w:hAnsi="Baskerville"/>
+        </w:rPr>
+        <w:t>)</w:t>
       </w:r>
     </w:p>
     <w:p>
@@ -221,7 +474,61 @@
         <w:rPr>
           <w:rFonts w:ascii="Baskerville" w:hAnsi="Baskerville"/>
         </w:rPr>
-        <w:t>We have revised the conclusion as requested, removing experimental summaries.</w:t>
+        <w:t>We have polished the presentation throughout</w:t>
+      </w:r>
+      <w:r>
+        <w:rPr>
+          <w:rFonts w:ascii="Baskerville" w:hAnsi="Baskerville"/>
+        </w:rPr>
+        <w:t xml:space="preserve">, removing </w:t>
+      </w:r>
+      <w:r>
+        <w:rPr>
+          <w:rFonts w:ascii="Baskerville" w:hAnsi="Baskerville"/>
+        </w:rPr>
+        <w:t>typo</w:t>
+      </w:r>
+      <w:r>
+        <w:rPr>
+          <w:rFonts w:ascii="Baskerville" w:hAnsi="Baskerville"/>
+        </w:rPr>
+        <w:t>graphical error</w:t>
+      </w:r>
+      <w:r>
+        <w:rPr>
+          <w:rFonts w:ascii="Baskerville" w:hAnsi="Baskerville"/>
+        </w:rPr>
+        <w:t>s</w:t>
+      </w:r>
+      <w:r>
+        <w:rPr>
+          <w:rFonts w:ascii="Baskerville" w:hAnsi="Baskerville"/>
+        </w:rPr>
+        <w:t>.</w:t>
+      </w:r>
+      <w:r>
+        <w:rPr>
+          <w:rFonts w:ascii="Baskerville" w:hAnsi="Baskerville"/>
+        </w:rPr>
+        <w:t xml:space="preserve"> (Reviews </w:t>
+      </w:r>
+      <w:r>
+        <w:rPr>
+          <w:rFonts w:ascii="Baskerville" w:hAnsi="Baskerville"/>
+        </w:rPr>
+        <w:t>1</w:t>
+      </w:r>
+      <w:r>
+        <w:rPr>
+          <w:rFonts w:ascii="Baskerville" w:hAnsi="Baskerville"/>
+        </w:rPr>
+        <w:t>,4</w:t>
+      </w:r>
+      <w:r>
+        <w:rPr>
+          <w:rFonts w:ascii="Baskerville" w:hAnsi="Baskerville"/>
+        </w:rPr>
+        <w:t>)</w:t>
       </w:r>
     </w:p>
     <w:p>
@@ -239,7 +546,91 @@
         <w:rPr>
           <w:rFonts w:ascii="Baskerville" w:hAnsi="Baskerville"/>
         </w:rPr>
-        <w:t>We have given the paper a new section to make it more accessible where we outline the overall learning scheme we follow, and motivate it. In particular this emphasises the role of modularity in our scheme.</w:t>
+        <w:t xml:space="preserve">We have revised the conclusion as requested, removing </w:t>
+      </w:r>
+      <w:r>
+        <w:rPr>
+          <w:rFonts w:ascii="Baskerville" w:hAnsi="Baskerville"/>
+        </w:rPr>
+        <w:t xml:space="preserve">the </w:t>
+      </w:r>
+      <w:r>
+        <w:rPr>
+          <w:rFonts w:ascii="Baskerville" w:hAnsi="Baskerville"/>
+        </w:rPr>
+        <w:t xml:space="preserve">experimental summaries, and replacing </w:t>
+      </w:r>
+      <w:r>
+        <w:rPr>
+          <w:rFonts w:ascii="Baskerville" w:hAnsi="Baskerville"/>
+        </w:rPr>
+        <w:t xml:space="preserve">these </w:t>
+      </w:r>
+      <w:r>
+        <w:rPr>
+          <w:rFonts w:ascii="Baskerville" w:hAnsi="Baskerville"/>
+        </w:rPr>
+        <w:t>with a discussion of</w:t>
+      </w:r>
+      <w:r>
+        <w:rPr>
+          <w:rFonts w:ascii="Baskerville" w:hAnsi="Baskerville"/>
+        </w:rPr>
+        <w:t xml:space="preserve"> the space of possible solutions </w:t>
+      </w:r>
+      <w:r>
+        <w:rPr>
+          <w:rFonts w:ascii="Baskerville" w:hAnsi="Baskerville"/>
+        </w:rPr>
+        <w:t>to the prediction problem, putting</w:t>
+      </w:r>
+      <w:r>
+        <w:rPr>
+          <w:rFonts w:ascii="Baskerville" w:hAnsi="Baskerville"/>
+        </w:rPr>
+        <w:t xml:space="preserve"> our work in a larger context</w:t>
+      </w:r>
+      <w:r>
+        <w:rPr>
+          <w:rFonts w:ascii="Baskerville" w:hAnsi="Baskerville"/>
+        </w:rPr>
+        <w:t>.</w:t>
+      </w:r>
+      <w:r>
+        <w:rPr>
+          <w:rFonts w:ascii="Baskerville" w:hAnsi="Baskerville"/>
+        </w:rPr>
+        <w:t xml:space="preserve"> </w:t>
+      </w:r>
+      <w:r>
+        <w:rPr>
+          <w:rFonts w:ascii="Baskerville" w:hAnsi="Baskerville"/>
+        </w:rPr>
+        <w:t>(Review</w:t>
+      </w:r>
+      <w:r>
+        <w:rPr>
+          <w:rFonts w:ascii="Baskerville" w:hAnsi="Baskerville"/>
+        </w:rPr>
+        <w:t>s</w:t>
+      </w:r>
+      <w:r>
+        <w:rPr>
+          <w:rFonts w:ascii="Baskerville" w:hAnsi="Baskerville"/>
+        </w:rPr>
+        <w:t xml:space="preserve"> 1</w:t>
+      </w:r>
+      <w:r>
+        <w:rPr>
+          <w:rFonts w:ascii="Baskerville" w:hAnsi="Baskerville"/>
+        </w:rPr>
+        <w:t>,5</w:t>
+      </w:r>
+      <w:r>
+        <w:rPr>
+          <w:rFonts w:ascii="Baskerville" w:hAnsi="Baskerville"/>
+        </w:rPr>
+        <w:t>)</w:t>
       </w:r>
     </w:p>
     <w:p>
@@ -257,7 +648,133 @@
         <w:rPr>
           <w:rFonts w:ascii="Baskerville" w:hAnsi="Baskerville"/>
         </w:rPr>
-        <w:t>We have redrawn all the diagrams and figures, including redrawing the graphs as requested.</w:t>
+        <w:t>We hav</w:t>
+      </w:r>
+      <w:r>
+        <w:rPr>
+          <w:rFonts w:ascii="Baskerville" w:hAnsi="Baskerville"/>
+        </w:rPr>
+        <w:t xml:space="preserve">e given the paper a new Section II to </w:t>
+      </w:r>
+      <w:r>
+        <w:rPr>
+          <w:rFonts w:ascii="Baskerville" w:hAnsi="Baskerville"/>
+        </w:rPr>
+        <w:t xml:space="preserve">explain the problem </w:t>
+      </w:r>
+      <w:r>
+        <w:rPr>
+          <w:rFonts w:ascii="Baskerville" w:hAnsi="Baskerville"/>
+        </w:rPr>
+        <w:t xml:space="preserve">informally </w:t>
+      </w:r>
+      <w:r>
+        <w:rPr>
+          <w:rFonts w:ascii="Baskerville" w:hAnsi="Baskerville"/>
+        </w:rPr>
+        <w:t xml:space="preserve">and </w:t>
+      </w:r>
+      <w:r>
+        <w:rPr>
+          <w:rFonts w:ascii="Baskerville" w:hAnsi="Baskerville"/>
+        </w:rPr>
+        <w:t>thus make the paper</w:t>
+      </w:r>
+      <w:r>
+        <w:rPr>
+          <w:rFonts w:ascii="Baskerville" w:hAnsi="Baskerville"/>
+        </w:rPr>
+        <w:t xml:space="preserve"> more accessible. </w:t>
+      </w:r>
+      <w:r>
+        <w:rPr>
+          <w:rFonts w:ascii="Baskerville" w:hAnsi="Baskerville"/>
+        </w:rPr>
+        <w:t>It also</w:t>
+      </w:r>
+      <w:r>
+        <w:rPr>
+          <w:rFonts w:ascii="Baskerville" w:hAnsi="Baskerville"/>
+        </w:rPr>
+        <w:t xml:space="preserve"> outline</w:t>
+      </w:r>
+      <w:r>
+        <w:rPr>
+          <w:rFonts w:ascii="Baskerville" w:hAnsi="Baskerville"/>
+        </w:rPr>
+        <w:t>s and motivates our</w:t>
+      </w:r>
+      <w:r>
+        <w:rPr>
+          <w:rFonts w:ascii="Baskerville" w:hAnsi="Baskerville"/>
+        </w:rPr>
+        <w:t xml:space="preserve"> overall learning scheme</w:t>
+      </w:r>
+      <w:r>
+        <w:rPr>
+          <w:rFonts w:ascii="Baskerville" w:hAnsi="Baskerville"/>
+        </w:rPr>
+        <w:t>. We</w:t>
+      </w:r>
+      <w:r>
+        <w:rPr>
+          <w:rFonts w:ascii="Baskerville" w:hAnsi="Baskerville"/>
+        </w:rPr>
+        <w:t xml:space="preserve"> </w:t>
+      </w:r>
+      <w:r>
+        <w:rPr>
+          <w:rFonts w:ascii="Baskerville" w:hAnsi="Baskerville"/>
+        </w:rPr>
+        <w:t>emphasis</w:t>
+      </w:r>
+      <w:r>
+        <w:rPr>
+          <w:rFonts w:ascii="Baskerville" w:hAnsi="Baskerville"/>
+        </w:rPr>
+        <w:t>e</w:t>
+      </w:r>
+      <w:r>
+        <w:rPr>
+          <w:rFonts w:ascii="Baskerville" w:hAnsi="Baskerville"/>
+        </w:rPr>
+        <w:t xml:space="preserve"> the </w:t>
+      </w:r>
+      <w:r>
+        <w:rPr>
+          <w:rFonts w:ascii="Baskerville" w:hAnsi="Baskerville"/>
+        </w:rPr>
+        <w:t xml:space="preserve">importance </w:t>
+      </w:r>
+      <w:r>
+        <w:rPr>
+          <w:rFonts w:ascii="Baskerville" w:hAnsi="Baskerville"/>
+        </w:rPr>
+        <w:t>of modularity in our scheme</w:t>
+      </w:r>
+      <w:r>
+        <w:rPr>
+          <w:rFonts w:ascii="Baskerville" w:hAnsi="Baskerville"/>
+        </w:rPr>
+        <w:t xml:space="preserve">. </w:t>
+      </w:r>
+      <w:r>
+        <w:rPr>
+          <w:rFonts w:ascii="Baskerville" w:hAnsi="Baskerville"/>
+        </w:rPr>
+        <w:t>(Reviews 1, 3,</w:t>
+      </w:r>
+      <w:r>
+        <w:rPr>
+          <w:rFonts w:ascii="Baskerville" w:hAnsi="Baskerville"/>
+        </w:rPr>
+        <w:t xml:space="preserve"> </w:t>
+      </w:r>
+      <w:r>
+        <w:rPr>
+          <w:rFonts w:ascii="Baskerville" w:hAnsi="Baskerville"/>
+        </w:rPr>
+        <w:t>4)</w:t>
       </w:r>
     </w:p>
     <w:p>
@@ -275,7 +792,79 @@
         <w:rPr>
           <w:rFonts w:ascii="Baskerville" w:hAnsi="Baskerville"/>
         </w:rPr>
-        <w:t>We have thoroughly reviewed earlier work in modelling of push manipulation, and other related areas. Emphasising where our work sits in relation to the literature.</w:t>
+        <w:t>We have redr</w:t>
+      </w:r>
+      <w:r>
+        <w:rPr>
+          <w:rFonts w:ascii="Baskerville" w:hAnsi="Baskerville"/>
+        </w:rPr>
+        <w:t>awn all the diagrams s</w:t>
+      </w:r>
+      <w:r>
+        <w:rPr>
+          <w:rFonts w:ascii="Baskerville" w:hAnsi="Baskerville"/>
+        </w:rPr>
+        <w:t>o that they better integrate with the text and support</w:t>
+      </w:r>
+      <w:r>
+        <w:rPr>
+          <w:rFonts w:ascii="Baskerville" w:hAnsi="Baskerville"/>
+        </w:rPr>
+        <w:t xml:space="preserve"> the flow of the argument</w:t>
+      </w:r>
+      <w:r>
+        <w:rPr>
+          <w:rFonts w:ascii="Baskerville" w:hAnsi="Baskerville"/>
+        </w:rPr>
+        <w:t>.</w:t>
+      </w:r>
+      <w:r>
+        <w:rPr>
+          <w:rFonts w:ascii="Baskerville" w:hAnsi="Baskerville"/>
+        </w:rPr>
+        <w:t xml:space="preserve"> </w:t>
+      </w:r>
+      <w:r>
+        <w:rPr>
+          <w:rFonts w:ascii="Baskerville" w:hAnsi="Baskerville"/>
+        </w:rPr>
+        <w:t xml:space="preserve">We have </w:t>
+      </w:r>
+      <w:r>
+        <w:rPr>
+          <w:rFonts w:ascii="Baskerville" w:hAnsi="Baskerville"/>
+        </w:rPr>
+        <w:t xml:space="preserve">also </w:t>
+      </w:r>
+      <w:r>
+        <w:rPr>
+          <w:rFonts w:ascii="Baskerville" w:hAnsi="Baskerville"/>
+        </w:rPr>
+        <w:t>redrawn</w:t>
+      </w:r>
+      <w:r>
+        <w:rPr>
+          <w:rFonts w:ascii="Baskerville" w:hAnsi="Baskerville"/>
+        </w:rPr>
+        <w:t xml:space="preserve"> the graphs as requested</w:t>
+      </w:r>
+      <w:r>
+        <w:rPr>
+          <w:rFonts w:ascii="Baskerville" w:hAnsi="Baskerville"/>
+        </w:rPr>
+        <w:t xml:space="preserve"> to use a different symbol for each algorithm</w:t>
+      </w:r>
+      <w:r>
+        <w:rPr>
+          <w:rFonts w:ascii="Baskerville" w:hAnsi="Baskerville"/>
+        </w:rPr>
+        <w:t>.</w:t>
+      </w:r>
+      <w:r>
+        <w:rPr>
+          <w:rFonts w:ascii="Baskerville" w:hAnsi="Baskerville"/>
+        </w:rPr>
+        <w:t xml:space="preserve"> (Review 4)</w:t>
       </w:r>
     </w:p>
     <w:p>
@@ -293,77 +882,397 @@
         <w:rPr>
           <w:rFonts w:ascii="Baskerville" w:hAnsi="Baskerville"/>
         </w:rPr>
-        <w:t xml:space="preserve">We have also shortened the paper by one page by polishing and compacting the text, and removing unnecessary detail to make it more understandable. </w:t>
-      </w:r>
-    </w:p>
-    <w:p>
-      <w:pPr>
-        <w:rPr>
-          <w:rFonts w:ascii="Baskerville" w:hAnsi="Baskerville"/>
-        </w:rPr>
-      </w:pPr>
-    </w:p>
-    <w:p>
-      <w:pPr>
-        <w:ind w:left="360"/>
-        <w:rPr>
-          <w:rFonts w:ascii="Baskerville" w:hAnsi="Baskerville"/>
-        </w:rPr>
-      </w:pPr>
-      <w:r>
-        <w:rPr>
-          <w:rFonts w:ascii="Baskerville" w:hAnsi="Baskerville"/>
-        </w:rPr>
-        <w:t>We look forward to your feedback,</w:t>
-      </w:r>
-    </w:p>
-    <w:p>
-      <w:pPr>
-        <w:ind w:left="360"/>
-        <w:rPr>
-          <w:rFonts w:ascii="Baskerville" w:hAnsi="Baskerville"/>
-        </w:rPr>
-      </w:pPr>
-    </w:p>
-    <w:p>
-      <w:pPr>
-        <w:ind w:left="360"/>
-        <w:rPr>
-          <w:rFonts w:ascii="Baskerville" w:hAnsi="Baskerville"/>
-        </w:rPr>
-      </w:pPr>
-    </w:p>
-    <w:p>
-      <w:pPr>
-        <w:ind w:left="360"/>
-        <w:rPr>
-          <w:rFonts w:ascii="Baskerville" w:hAnsi="Baskerville"/>
-        </w:rPr>
-      </w:pPr>
-      <w:r>
-        <w:rPr>
-          <w:rFonts w:ascii="Baskerville" w:hAnsi="Baskerville"/>
-        </w:rPr>
-        <w:t>Yours sincerely</w:t>
-      </w:r>
-    </w:p>
-    <w:p>
-      <w:pPr>
-        <w:ind w:left="360"/>
-        <w:rPr>
-          <w:rFonts w:ascii="Baskerville" w:hAnsi="Baskerville"/>
-        </w:rPr>
-      </w:pPr>
-    </w:p>
-    <w:p>
-      <w:pPr>
-        <w:ind w:left="360"/>
-        <w:rPr>
-          <w:rFonts w:ascii="Baskerville" w:hAnsi="Baskerville"/>
-        </w:rPr>
-      </w:pPr>
+        <w:t>We have rewritten the experimental discussion to show how the results support the hypotheses</w:t>
+      </w:r>
+      <w:r>
+        <w:rPr>
+          <w:rFonts w:ascii="Baskerville" w:hAnsi="Baskerville"/>
+        </w:rPr>
+        <w:t>.</w:t>
+      </w:r>
+      <w:r>
+        <w:rPr>
+          <w:rFonts w:ascii="Baskerville" w:hAnsi="Baskerville"/>
+        </w:rPr>
+        <w:t xml:space="preserve"> (Review 4)</w:t>
+      </w:r>
+    </w:p>
+    <w:p>
+      <w:pPr>
+        <w:pStyle w:val="ListParagraph"/>
+        <w:numPr>
+          <w:ilvl w:val="0"/>
+          <w:numId w:val="1"/>
+        </w:numPr>
+        <w:rPr>
+          <w:rFonts w:ascii="Baskerville" w:hAnsi="Baskerville"/>
+        </w:rPr>
+      </w:pPr>
+      <w:r>
+        <w:rPr>
+          <w:rFonts w:ascii="Baskerville" w:hAnsi="Baskerville"/>
+        </w:rPr>
+        <w:t>We have explained why transfer performa</w:t>
+      </w:r>
+      <w:r>
+        <w:rPr>
+          <w:rFonts w:ascii="Baskerville" w:hAnsi="Baskerville"/>
+        </w:rPr>
+        <w:t>nce can degrade on real objects. (</w:t>
+      </w:r>
+      <w:r>
+        <w:rPr>
+          <w:rFonts w:ascii="Baskerville" w:hAnsi="Baskerville"/>
+        </w:rPr>
+        <w:t>Review 4)</w:t>
+      </w:r>
+    </w:p>
+    <w:p>
+      <w:pPr>
+        <w:rPr>
+          <w:rFonts w:ascii="Baskerville" w:hAnsi="Baskerville"/>
+        </w:rPr>
+      </w:pPr>
+    </w:p>
+    <w:p>
+      <w:pPr>
+        <w:rPr>
+          <w:rFonts w:ascii="Baskerville" w:hAnsi="Baskerville"/>
+        </w:rPr>
+      </w:pPr>
+    </w:p>
+    <w:p>
+      <w:pPr>
+        <w:rPr>
+          <w:rFonts w:ascii="Baskerville" w:hAnsi="Baskerville"/>
+        </w:rPr>
+      </w:pPr>
+    </w:p>
+    <w:p>
+      <w:pPr>
+        <w:rPr>
+          <w:rFonts w:ascii="Baskerville" w:hAnsi="Baskerville"/>
+        </w:rPr>
+      </w:pPr>
+    </w:p>
+    <w:p>
+      <w:pPr>
+        <w:pStyle w:val="ListParagraph"/>
+        <w:numPr>
+          <w:ilvl w:val="0"/>
+          <w:numId w:val="1"/>
+        </w:numPr>
+        <w:rPr>
+          <w:rFonts w:ascii="Baskerville" w:hAnsi="Baskerville"/>
+        </w:rPr>
+      </w:pPr>
+      <w:r>
+        <w:rPr>
+          <w:rFonts w:ascii="Baskerville" w:hAnsi="Baskerville"/>
+        </w:rPr>
+        <w:lastRenderedPageBreak/>
+        <w:t xml:space="preserve">Subject to </w:t>
+      </w:r>
+      <w:r>
+        <w:rPr>
+          <w:rFonts w:ascii="Baskerville" w:hAnsi="Baskerville"/>
+        </w:rPr>
+        <w:t>space constraints w</w:t>
+      </w:r>
+      <w:r>
+        <w:rPr>
+          <w:rFonts w:ascii="Baskerville" w:hAnsi="Baskerville"/>
+        </w:rPr>
+        <w:t xml:space="preserve">e have thoroughly reviewed earlier work in modelling </w:t>
+      </w:r>
+      <w:r>
+        <w:rPr>
+          <w:rFonts w:ascii="Baskerville" w:hAnsi="Baskerville"/>
+        </w:rPr>
+        <w:t xml:space="preserve">of push manipulation, and </w:t>
+      </w:r>
+      <w:r>
+        <w:rPr>
+          <w:rFonts w:ascii="Baskerville" w:hAnsi="Baskerville"/>
+        </w:rPr>
+        <w:t xml:space="preserve">related areas. </w:t>
+      </w:r>
+      <w:r>
+        <w:rPr>
+          <w:rFonts w:ascii="Baskerville" w:hAnsi="Baskerville"/>
+        </w:rPr>
+        <w:t>We discuss where our</w:t>
+      </w:r>
+      <w:r>
+        <w:rPr>
+          <w:rFonts w:ascii="Baskerville" w:hAnsi="Baskerville"/>
+        </w:rPr>
+        <w:t xml:space="preserve"> work sit</w:t>
+      </w:r>
+      <w:r>
+        <w:rPr>
+          <w:rFonts w:ascii="Baskerville" w:hAnsi="Baskerville"/>
+        </w:rPr>
+        <w:t>s in relation to the literature: r</w:t>
+      </w:r>
+      <w:r>
+        <w:rPr>
+          <w:rFonts w:ascii="Baskerville" w:hAnsi="Baskerville"/>
+        </w:rPr>
+        <w:t xml:space="preserve">elative to </w:t>
+      </w:r>
+      <w:r>
+        <w:rPr>
+          <w:rFonts w:ascii="Baskerville" w:hAnsi="Baskerville"/>
+        </w:rPr>
+        <w:t>modular motor learning</w:t>
+      </w:r>
+      <w:r>
+        <w:rPr>
+          <w:rFonts w:ascii="Baskerville" w:hAnsi="Baskerville"/>
+        </w:rPr>
+        <w:t xml:space="preserve"> in neuroscience, </w:t>
+      </w:r>
+      <w:r>
+        <w:rPr>
+          <w:rFonts w:ascii="Baskerville" w:hAnsi="Baskerville"/>
+        </w:rPr>
+        <w:t xml:space="preserve">analytic approaches to push modelling, </w:t>
+      </w:r>
+      <w:r>
+        <w:rPr>
+          <w:rFonts w:ascii="Baskerville" w:hAnsi="Baskerville"/>
+        </w:rPr>
+        <w:t xml:space="preserve">qualitative approaches, </w:t>
+      </w:r>
+      <w:r>
+        <w:rPr>
+          <w:rFonts w:ascii="Baskerville" w:hAnsi="Baskerville"/>
+        </w:rPr>
+        <w:t>results in push planning</w:t>
+      </w:r>
+      <w:r>
+        <w:rPr>
+          <w:rFonts w:ascii="Baskerville" w:hAnsi="Baskerville"/>
+        </w:rPr>
+        <w:t>/manipulation</w:t>
+      </w:r>
+      <w:r>
+        <w:rPr>
+          <w:rFonts w:ascii="Baskerville" w:hAnsi="Baskerville"/>
+        </w:rPr>
+        <w:t xml:space="preserve">. We </w:t>
+      </w:r>
+      <w:r>
+        <w:rPr>
+          <w:rFonts w:ascii="Baskerville" w:hAnsi="Baskerville"/>
+        </w:rPr>
+        <w:t>mention</w:t>
+      </w:r>
+      <w:r>
+        <w:rPr>
+          <w:rFonts w:ascii="Baskerville" w:hAnsi="Baskerville"/>
+        </w:rPr>
+        <w:t xml:space="preserve"> </w:t>
+      </w:r>
+      <w:r>
+        <w:rPr>
+          <w:rFonts w:ascii="Baskerville" w:hAnsi="Baskerville"/>
+        </w:rPr>
+        <w:t>a</w:t>
+      </w:r>
+      <w:r>
+        <w:rPr>
+          <w:rFonts w:ascii="Baskerville" w:hAnsi="Baskerville"/>
+        </w:rPr>
+        <w:t xml:space="preserve"> key finding from the child development literature. </w:t>
+      </w:r>
+      <w:r>
+        <w:rPr>
+          <w:rFonts w:ascii="Baskerville" w:hAnsi="Baskerville"/>
+        </w:rPr>
+        <w:t>(Reviews 4,5)</w:t>
+      </w:r>
+    </w:p>
+    <w:p>
+      <w:pPr>
+        <w:pStyle w:val="ListParagraph"/>
+        <w:numPr>
+          <w:ilvl w:val="0"/>
+          <w:numId w:val="1"/>
+        </w:numPr>
+        <w:rPr>
+          <w:rFonts w:ascii="Baskerville" w:hAnsi="Baskerville"/>
+        </w:rPr>
+      </w:pPr>
+      <w:r>
+        <w:rPr>
+          <w:rFonts w:ascii="Baskerville" w:hAnsi="Baskerville"/>
+        </w:rPr>
+        <w:t xml:space="preserve">We </w:t>
+      </w:r>
+      <w:r>
+        <w:rPr>
+          <w:rFonts w:ascii="Baskerville" w:hAnsi="Baskerville"/>
+        </w:rPr>
+        <w:t>note that all the reviewer</w:t>
+      </w:r>
+      <w:r>
+        <w:rPr>
+          <w:rFonts w:ascii="Baskerville" w:hAnsi="Baskerville"/>
+        </w:rPr>
+        <w:t xml:space="preserve">s scored us down for length. We </w:t>
+      </w:r>
+      <w:r>
+        <w:rPr>
+          <w:rFonts w:ascii="Baskerville" w:hAnsi="Baskerville"/>
+        </w:rPr>
+        <w:t xml:space="preserve">therefore </w:t>
+      </w:r>
+      <w:r>
+        <w:rPr>
+          <w:rFonts w:ascii="Baskerville" w:hAnsi="Baskerville"/>
+        </w:rPr>
+        <w:t>shortened the paper by one page</w:t>
+      </w:r>
+      <w:r>
+        <w:rPr>
+          <w:rFonts w:ascii="Baskerville" w:hAnsi="Baskerville"/>
+        </w:rPr>
+        <w:t>,</w:t>
+      </w:r>
+      <w:r>
+        <w:rPr>
+          <w:rFonts w:ascii="Baskerville" w:hAnsi="Baskerville"/>
+        </w:rPr>
+        <w:t xml:space="preserve"> removing unnecessary detail to make it more understandable. </w:t>
+      </w:r>
+      <w:r>
+        <w:rPr>
+          <w:rFonts w:ascii="Baskerville" w:hAnsi="Baskerville"/>
+        </w:rPr>
+        <w:t>(Reviews 1-5)</w:t>
+      </w:r>
+    </w:p>
+    <w:p>
+      <w:pPr>
+        <w:rPr>
+          <w:rFonts w:ascii="Baskerville" w:hAnsi="Baskerville"/>
+        </w:rPr>
+      </w:pPr>
+    </w:p>
+    <w:p>
+      <w:pPr>
+        <w:rPr>
+          <w:rFonts w:ascii="Baskerville" w:hAnsi="Baskerville"/>
+        </w:rPr>
+      </w:pPr>
+      <w:r>
+        <w:rPr>
+          <w:rFonts w:ascii="Baskerville" w:hAnsi="Baskerville"/>
+        </w:rPr>
+        <w:t>We note that revie</w:t>
+      </w:r>
+      <w:r>
+        <w:rPr>
+          <w:rFonts w:ascii="Baskerville" w:hAnsi="Baskerville"/>
+        </w:rPr>
+        <w:t>wer 2 pointed out that the work</w:t>
+      </w:r>
+      <w:r>
+        <w:rPr>
+          <w:rFonts w:ascii="Baskerville" w:hAnsi="Baskerville"/>
+        </w:rPr>
+        <w:t xml:space="preserve"> could be improved by modelling dynamics explicitly. While we agree with this, what we have presented is a new and substantially different approach to push modelling </w:t>
+      </w:r>
+      <w:r>
+        <w:rPr>
+          <w:rFonts w:ascii="Baskerville" w:hAnsi="Baskerville"/>
+        </w:rPr>
+        <w:t xml:space="preserve">and </w:t>
+      </w:r>
+      <w:r>
+        <w:rPr>
+          <w:rFonts w:ascii="Baskerville" w:hAnsi="Baskerville"/>
+        </w:rPr>
+        <w:t xml:space="preserve">we </w:t>
+      </w:r>
+      <w:r>
+        <w:rPr>
+          <w:rFonts w:ascii="Baskerville" w:hAnsi="Baskerville"/>
+        </w:rPr>
+        <w:t xml:space="preserve">consider </w:t>
+      </w:r>
+      <w:r>
+        <w:rPr>
+          <w:rFonts w:ascii="Baskerville" w:hAnsi="Baskerville"/>
+        </w:rPr>
+        <w:t xml:space="preserve">dynamics modelling </w:t>
+      </w:r>
+      <w:r>
+        <w:rPr>
+          <w:rFonts w:ascii="Baskerville" w:hAnsi="Baskerville"/>
+        </w:rPr>
+        <w:t>future</w:t>
+      </w:r>
       <w:bookmarkStart w:id="0" w:name="_GoBack"/>
       <w:bookmarkEnd w:id="0"/>
+      <w:r>
+        <w:rPr>
+          <w:rFonts w:ascii="Baskerville" w:hAnsi="Baskerville"/>
+        </w:rPr>
+        <w:t xml:space="preserve"> work.</w:t>
+      </w:r>
+      <w:r>
+        <w:rPr>
+          <w:rFonts w:ascii="Baskerville" w:hAnsi="Baskerville"/>
+        </w:rPr>
+        <w:t xml:space="preserve"> </w:t>
+      </w:r>
+      <w:r>
+        <w:rPr>
+          <w:rFonts w:ascii="Baskerville" w:hAnsi="Baskerville"/>
+        </w:rPr>
+        <w:t>W</w:t>
+      </w:r>
+      <w:r>
+        <w:rPr>
+          <w:rFonts w:ascii="Baskerville" w:hAnsi="Baskerville"/>
+        </w:rPr>
+        <w:t xml:space="preserve">e </w:t>
+      </w:r>
+      <w:r>
+        <w:rPr>
+          <w:rFonts w:ascii="Baskerville" w:hAnsi="Baskerville"/>
+        </w:rPr>
+        <w:t xml:space="preserve">thank you for your consideration, and </w:t>
+      </w:r>
+      <w:r>
+        <w:rPr>
+          <w:rFonts w:ascii="Baskerville" w:hAnsi="Baskerville"/>
+        </w:rPr>
+        <w:t>look forward to your feedback.</w:t>
+      </w:r>
+    </w:p>
+    <w:p>
+      <w:pPr>
+        <w:rPr>
+          <w:rFonts w:ascii="Baskerville" w:hAnsi="Baskerville"/>
+        </w:rPr>
+      </w:pPr>
+    </w:p>
+    <w:p>
+      <w:pPr>
+        <w:rPr>
+          <w:rFonts w:ascii="Baskerville" w:hAnsi="Baskerville"/>
+        </w:rPr>
+      </w:pPr>
+      <w:r>
+        <w:rPr>
+          <w:rFonts w:ascii="Baskerville" w:hAnsi="Baskerville"/>
+        </w:rPr>
+        <w:t>Yours sincerely</w:t>
+      </w:r>
     </w:p>
     <w:p>
       <w:pPr>
@@ -372,6 +1281,21 @@
           <w:rFonts w:ascii="Baskerville" w:hAnsi="Baskerville"/>
         </w:rPr>
       </w:pPr>
+    </w:p>
+    <w:p>
+      <w:pPr>
+        <w:ind w:left="360"/>
+        <w:rPr>
+          <w:rFonts w:ascii="Baskerville" w:hAnsi="Baskerville"/>
+        </w:rPr>
+      </w:pPr>
+    </w:p>
+    <w:p>
+      <w:pPr>
+        <w:rPr>
+          <w:rFonts w:ascii="Baskerville" w:hAnsi="Baskerville"/>
+        </w:rPr>
+      </w:pPr>
       <w:r>
         <w:rPr>
           <w:rFonts w:ascii="Baskerville" w:hAnsi="Baskerville"/>
@@ -381,7 +1305,6 @@
     </w:p>
     <w:p>
       <w:pPr>
-        <w:ind w:left="360"/>
         <w:rPr>
           <w:rFonts w:ascii="Baskerville" w:hAnsi="Baskerville"/>
         </w:rPr>
@@ -403,7 +1326,7 @@
 </file>
 
 <file path=word/numbering.xml><?xml version="1.0" encoding="utf-8"?>
-<w:numbering xmlns:mo="http://schemas.microsoft.com/office/mac/office/2008/main" xmlns:ve="http://schemas.openxmlformats.org/markup-compatibility/2006" xmlns:mv="urn:schemas-microsoft-com:mac:vml" xmlns:o="urn:schemas-microsoft-com:office:office" xmlns:r="http://schemas.openxmlformats.org/officeDocument/2006/relationships" xmlns:m="http://schemas.openxmlformats.org/officeDocument/2006/math" xmlns:v="urn:schemas-microsoft-com:vml" xmlns:wp="http://schemas.openxmlformats.org/drawingml/2006/wordprocessingDrawing" xmlns:w10="urn:schemas-microsoft-com:office:word" xmlns:w="http://schemas.openxmlformats.org/wordprocessingml/2006/main" xmlns:wne="http://schemas.microsoft.com/office/word/2006/wordml">
+<w:numbering xmlns:wpc="http://schemas.microsoft.com/office/word/2010/wordprocessingCanvas" xmlns:mo="http://schemas.microsoft.com/office/mac/office/2008/main" xmlns:mc="http://schemas.openxmlformats.org/markup-compatibility/2006" xmlns:mv="urn:schemas-microsoft-com:mac:vml" xmlns:o="urn:schemas-microsoft-com:office:office" xmlns:r="http://schemas.openxmlformats.org/officeDocument/2006/relationships" xmlns:m="http://schemas.openxmlformats.org/officeDocument/2006/math" xmlns:v="urn:schemas-microsoft-com:vml" xmlns:wp14="http://schemas.microsoft.com/office/word/2010/wordprocessingDrawing" xmlns:wp="http://schemas.openxmlformats.org/drawingml/2006/wordprocessingDrawing" xmlns:w10="urn:schemas-microsoft-com:office:word" xmlns:w="http://schemas.openxmlformats.org/wordprocessingml/2006/main" xmlns:w14="http://schemas.microsoft.com/office/word/2010/wordml" xmlns:wpg="http://schemas.microsoft.com/office/word/2010/wordprocessingGroup" xmlns:wpi="http://schemas.microsoft.com/office/word/2010/wordprocessingInk" xmlns:wne="http://schemas.microsoft.com/office/word/2006/wordml" xmlns:wps="http://schemas.microsoft.com/office/word/2010/wordprocessingShape" mc:Ignorable="w14 wp14">
   <w:abstractNum w:abstractNumId="0">
     <w:nsid w:val="4C646A27"/>
     <w:multiLevelType w:val="hybridMultilevel"/>
@@ -500,7 +1423,7 @@
 </file>
 
 <file path=word/styles.xml><?xml version="1.0" encoding="utf-8"?>
-<w:styles xmlns:r="http://schemas.openxmlformats.org/officeDocument/2006/relationships" xmlns:w="http://schemas.openxmlformats.org/wordprocessingml/2006/main">
+<w:styles xmlns:mc="http://schemas.openxmlformats.org/markup-compatibility/2006" xmlns:r="http://schemas.openxmlformats.org/officeDocument/2006/relationships" xmlns:w="http://schemas.openxmlformats.org/wordprocessingml/2006/main" xmlns:w14="http://schemas.microsoft.com/office/word/2010/wordml" mc:Ignorable="w14">
   <w:docDefaults>
     <w:rPrDefault>
       <w:rPr>
@@ -658,14 +1581,15 @@
   </w:style>
   <w:style w:type="character" w:default="1" w:styleId="DefaultParagraphFont">
     <w:name w:val="Default Paragraph Font"/>
+    <w:uiPriority w:val="1"/>
     <w:semiHidden/>
     <w:unhideWhenUsed/>
   </w:style>
   <w:style w:type="table" w:default="1" w:styleId="TableNormal">
     <w:name w:val="Normal Table"/>
+    <w:uiPriority w:val="99"/>
     <w:semiHidden/>
     <w:unhideWhenUsed/>
-    <w:qFormat/>
     <w:tblPr>
       <w:tblInd w:w="0" w:type="dxa"/>
       <w:tblCellMar>
@@ -678,6 +1602,7 @@
   </w:style>
   <w:style w:type="numbering" w:default="1" w:styleId="NoList">
     <w:name w:val="No List"/>
+    <w:uiPriority w:val="99"/>
     <w:semiHidden/>
     <w:unhideWhenUsed/>
   </w:style>

</xml_diff>